<commit_message>
terminar hoje o escopo
</commit_message>
<xml_diff>
--- a/Basicas e fundamentais.docx
+++ b/Basicas e fundamentais.docx
@@ -5,12 +5,13 @@
     <w:tbl>
       <w:tblPr>
         <w:tblStyle w:val="Tabelacomgrade"/>
-        <w:tblW w:w="0" w:type="auto"/>
+        <w:tblW w:w="9067" w:type="dxa"/>
         <w:tblLook w:val="04A0" w:firstRow="1" w:lastRow="0" w:firstColumn="1" w:lastColumn="0" w:noHBand="0" w:noVBand="1"/>
       </w:tblPr>
       <w:tblGrid>
-        <w:gridCol w:w="2763"/>
-        <w:gridCol w:w="2763"/>
+        <w:gridCol w:w="2621"/>
+        <w:gridCol w:w="3006"/>
+        <w:gridCol w:w="3440"/>
       </w:tblGrid>
       <w:tr>
         <w:trPr>
@@ -18,7 +19,7 @@
         </w:trPr>
         <w:tc>
           <w:tcPr>
-            <w:tcW w:w="2763" w:type="dxa"/>
+            <w:tcW w:w="2621" w:type="dxa"/>
           </w:tcPr>
           <w:p>
             <w:pPr>
@@ -37,7 +38,7 @@
         </w:tc>
         <w:tc>
           <w:tcPr>
-            <w:tcW w:w="2763" w:type="dxa"/>
+            <w:tcW w:w="3006" w:type="dxa"/>
           </w:tcPr>
           <w:p>
             <w:pPr>
@@ -54,6 +55,25 @@
             </w:r>
           </w:p>
         </w:tc>
+        <w:tc>
+          <w:tcPr>
+            <w:tcW w:w="3440" w:type="dxa"/>
+          </w:tcPr>
+          <w:p>
+            <w:pPr>
+              <w:jc w:val="center"/>
+              <w:rPr>
+                <w:b/>
+              </w:rPr>
+            </w:pPr>
+            <w:r>
+              <w:rPr>
+                <w:b/>
+              </w:rPr>
+              <w:t>Saída</w:t>
+            </w:r>
+          </w:p>
+        </w:tc>
       </w:tr>
       <w:tr>
         <w:trPr>
@@ -61,7 +81,7 @@
         </w:trPr>
         <w:tc>
           <w:tcPr>
-            <w:tcW w:w="2763" w:type="dxa"/>
+            <w:tcW w:w="2621" w:type="dxa"/>
           </w:tcPr>
           <w:p>
             <w:r>
@@ -71,11 +91,21 @@
         </w:tc>
         <w:tc>
           <w:tcPr>
-            <w:tcW w:w="2763" w:type="dxa"/>
+            <w:tcW w:w="3006" w:type="dxa"/>
           </w:tcPr>
           <w:p>
             <w:r>
               <w:t>Realizar Venda</w:t>
+            </w:r>
+          </w:p>
+        </w:tc>
+        <w:tc>
+          <w:tcPr>
+            <w:tcW w:w="3440" w:type="dxa"/>
+          </w:tcPr>
+          <w:p>
+            <w:r>
+              <w:t>Emitir relatório de serviços</w:t>
             </w:r>
           </w:p>
         </w:tc>
@@ -86,7 +116,7 @@
         </w:trPr>
         <w:tc>
           <w:tcPr>
-            <w:tcW w:w="2763" w:type="dxa"/>
+            <w:tcW w:w="2621" w:type="dxa"/>
           </w:tcPr>
           <w:p>
             <w:r>
@@ -96,11 +126,21 @@
         </w:tc>
         <w:tc>
           <w:tcPr>
-            <w:tcW w:w="2763" w:type="dxa"/>
-          </w:tcPr>
-          <w:p>
-            <w:r>
-              <w:t>Gerenciar serviços</w:t>
+            <w:tcW w:w="3006" w:type="dxa"/>
+          </w:tcPr>
+          <w:p>
+            <w:r>
+              <w:t>Realizar serviços</w:t>
+            </w:r>
+          </w:p>
+        </w:tc>
+        <w:tc>
+          <w:tcPr>
+            <w:tcW w:w="3440" w:type="dxa"/>
+          </w:tcPr>
+          <w:p>
+            <w:r>
+              <w:t>Emitir relatório de estoque</w:t>
             </w:r>
           </w:p>
         </w:tc>
@@ -111,7 +151,7 @@
         </w:trPr>
         <w:tc>
           <w:tcPr>
-            <w:tcW w:w="2763" w:type="dxa"/>
+            <w:tcW w:w="2621" w:type="dxa"/>
           </w:tcPr>
           <w:p>
             <w:r>
@@ -121,11 +161,21 @@
         </w:tc>
         <w:tc>
           <w:tcPr>
-            <w:tcW w:w="2763" w:type="dxa"/>
-          </w:tcPr>
-          <w:p>
-            <w:r>
-              <w:t>Gerenciar conta a pagar</w:t>
+            <w:tcW w:w="3006" w:type="dxa"/>
+          </w:tcPr>
+          <w:p>
+            <w:r>
+              <w:t>Quitar contas a pagar</w:t>
+            </w:r>
+          </w:p>
+        </w:tc>
+        <w:tc>
+          <w:tcPr>
+            <w:tcW w:w="3440" w:type="dxa"/>
+          </w:tcPr>
+          <w:p>
+            <w:r>
+              <w:t>Emitir relatório de fluxo de caixa</w:t>
             </w:r>
           </w:p>
         </w:tc>
@@ -136,7 +186,7 @@
         </w:trPr>
         <w:tc>
           <w:tcPr>
-            <w:tcW w:w="2763" w:type="dxa"/>
+            <w:tcW w:w="2621" w:type="dxa"/>
           </w:tcPr>
           <w:p>
             <w:r>
@@ -146,12 +196,21 @@
         </w:tc>
         <w:tc>
           <w:tcPr>
-            <w:tcW w:w="2763" w:type="dxa"/>
-          </w:tcPr>
-          <w:p>
-            <w:r>
-              <w:t>Gerenciar conta a receber</w:t>
-            </w:r>
+            <w:tcW w:w="3006" w:type="dxa"/>
+          </w:tcPr>
+          <w:p>
+            <w:r>
+              <w:t>Quitar contas a receber</w:t>
+            </w:r>
+          </w:p>
+        </w:tc>
+        <w:tc>
+          <w:tcPr>
+            <w:tcW w:w="3440" w:type="dxa"/>
+          </w:tcPr>
+          <w:p>
+            <w:bookmarkStart w:id="0" w:name="_GoBack"/>
+            <w:bookmarkEnd w:id="0"/>
           </w:p>
         </w:tc>
       </w:tr>
@@ -161,19 +220,25 @@
         </w:trPr>
         <w:tc>
           <w:tcPr>
-            <w:tcW w:w="2763" w:type="dxa"/>
-          </w:tcPr>
-          <w:p/>
-        </w:tc>
-        <w:tc>
-          <w:tcPr>
-            <w:tcW w:w="2763" w:type="dxa"/>
-          </w:tcPr>
-          <w:p>
-            <w:r>
-              <w:t>Controle de estoque</w:t>
-            </w:r>
-          </w:p>
+            <w:tcW w:w="2621" w:type="dxa"/>
+          </w:tcPr>
+          <w:p/>
+        </w:tc>
+        <w:tc>
+          <w:tcPr>
+            <w:tcW w:w="3006" w:type="dxa"/>
+          </w:tcPr>
+          <w:p>
+            <w:r>
+              <w:t>Gerenciar tipos de pagamento</w:t>
+            </w:r>
+          </w:p>
+        </w:tc>
+        <w:tc>
+          <w:tcPr>
+            <w:tcW w:w="3440" w:type="dxa"/>
+          </w:tcPr>
+          <w:p/>
         </w:tc>
       </w:tr>
       <w:tr>
@@ -182,13 +247,23 @@
         </w:trPr>
         <w:tc>
           <w:tcPr>
-            <w:tcW w:w="2763" w:type="dxa"/>
-          </w:tcPr>
-          <w:p/>
-        </w:tc>
-        <w:tc>
-          <w:tcPr>
-            <w:tcW w:w="2763" w:type="dxa"/>
+            <w:tcW w:w="2621" w:type="dxa"/>
+          </w:tcPr>
+          <w:p/>
+        </w:tc>
+        <w:tc>
+          <w:tcPr>
+            <w:tcW w:w="3006" w:type="dxa"/>
+          </w:tcPr>
+          <w:p>
+            <w:r>
+              <w:t>Incluir títulos a pagar</w:t>
+            </w:r>
+          </w:p>
+        </w:tc>
+        <w:tc>
+          <w:tcPr>
+            <w:tcW w:w="3440" w:type="dxa"/>
           </w:tcPr>
           <w:p/>
         </w:tc>
@@ -199,13 +274,23 @@
         </w:trPr>
         <w:tc>
           <w:tcPr>
-            <w:tcW w:w="2763" w:type="dxa"/>
-          </w:tcPr>
-          <w:p/>
-        </w:tc>
-        <w:tc>
-          <w:tcPr>
-            <w:tcW w:w="2763" w:type="dxa"/>
+            <w:tcW w:w="2621" w:type="dxa"/>
+          </w:tcPr>
+          <w:p/>
+        </w:tc>
+        <w:tc>
+          <w:tcPr>
+            <w:tcW w:w="3006" w:type="dxa"/>
+          </w:tcPr>
+          <w:p>
+            <w:r>
+              <w:t>Abrir/fechar caixa</w:t>
+            </w:r>
+          </w:p>
+        </w:tc>
+        <w:tc>
+          <w:tcPr>
+            <w:tcW w:w="3440" w:type="dxa"/>
           </w:tcPr>
           <w:p/>
         </w:tc>
@@ -216,33 +301,23 @@
         </w:trPr>
         <w:tc>
           <w:tcPr>
-            <w:tcW w:w="2763" w:type="dxa"/>
-          </w:tcPr>
-          <w:p>
-            <w:bookmarkStart w:id="0" w:name="_GoBack"/>
-          </w:p>
-        </w:tc>
-        <w:tc>
-          <w:tcPr>
-            <w:tcW w:w="2763" w:type="dxa"/>
-          </w:tcPr>
-          <w:p/>
-        </w:tc>
-      </w:tr>
-      <w:bookmarkEnd w:id="0"/>
-      <w:tr>
-        <w:trPr>
-          <w:trHeight w:val="330"/>
-        </w:trPr>
-        <w:tc>
-          <w:tcPr>
-            <w:tcW w:w="2763" w:type="dxa"/>
-          </w:tcPr>
-          <w:p/>
-        </w:tc>
-        <w:tc>
-          <w:tcPr>
-            <w:tcW w:w="2763" w:type="dxa"/>
+            <w:tcW w:w="2621" w:type="dxa"/>
+          </w:tcPr>
+          <w:p/>
+        </w:tc>
+        <w:tc>
+          <w:tcPr>
+            <w:tcW w:w="3006" w:type="dxa"/>
+          </w:tcPr>
+          <w:p>
+            <w:r>
+              <w:t>Parametrizar sistema</w:t>
+            </w:r>
+          </w:p>
+        </w:tc>
+        <w:tc>
+          <w:tcPr>
+            <w:tcW w:w="3440" w:type="dxa"/>
           </w:tcPr>
           <w:p/>
         </w:tc>
@@ -253,13 +328,42 @@
         </w:trPr>
         <w:tc>
           <w:tcPr>
-            <w:tcW w:w="2763" w:type="dxa"/>
-          </w:tcPr>
-          <w:p/>
-        </w:tc>
-        <w:tc>
-          <w:tcPr>
-            <w:tcW w:w="2763" w:type="dxa"/>
+            <w:tcW w:w="2621" w:type="dxa"/>
+          </w:tcPr>
+          <w:p/>
+        </w:tc>
+        <w:tc>
+          <w:tcPr>
+            <w:tcW w:w="3006" w:type="dxa"/>
+          </w:tcPr>
+          <w:p/>
+        </w:tc>
+        <w:tc>
+          <w:tcPr>
+            <w:tcW w:w="3440" w:type="dxa"/>
+          </w:tcPr>
+          <w:p/>
+        </w:tc>
+      </w:tr>
+      <w:tr>
+        <w:trPr>
+          <w:trHeight w:val="330"/>
+        </w:trPr>
+        <w:tc>
+          <w:tcPr>
+            <w:tcW w:w="2621" w:type="dxa"/>
+          </w:tcPr>
+          <w:p/>
+        </w:tc>
+        <w:tc>
+          <w:tcPr>
+            <w:tcW w:w="3006" w:type="dxa"/>
+          </w:tcPr>
+          <w:p/>
+        </w:tc>
+        <w:tc>
+          <w:tcPr>
+            <w:tcW w:w="3440" w:type="dxa"/>
           </w:tcPr>
           <w:p/>
         </w:tc>

</xml_diff>

<commit_message>
restando a última tabela
</commit_message>
<xml_diff>
--- a/Basicas e fundamentais.docx
+++ b/Basicas e fundamentais.docx
@@ -206,7 +206,12 @@
           </w:tcPr>
           <w:p>
             <w:r>
-              <w:t>Quitar contas a receber</w:t>
+              <w:t>Quitar contas a re</w:t>
+            </w:r>
+            <w:bookmarkStart w:id="0" w:name="_GoBack"/>
+            <w:bookmarkEnd w:id="0"/>
+            <w:r>
+              <w:t>ceber</w:t>
             </w:r>
           </w:p>
         </w:tc>
@@ -227,7 +232,7 @@
           </w:tcPr>
           <w:p>
             <w:r>
-              <w:t>Gerenciar Tipos de Despesa</w:t>
+              <w:t>Gerenciar Tipos de Pagamento</w:t>
             </w:r>
           </w:p>
         </w:tc>
@@ -237,12 +242,7 @@
           </w:tcPr>
           <w:p>
             <w:r>
-              <w:t>Incluir títul</w:t>
-            </w:r>
-            <w:bookmarkStart w:id="0" w:name="_GoBack"/>
-            <w:bookmarkEnd w:id="0"/>
-            <w:r>
-              <w:t>os a receber</w:t>
+              <w:t>Incluir títulos a receber</w:t>
             </w:r>
           </w:p>
         </w:tc>
@@ -515,6 +515,7 @@
     <w:lsdException w:name="HTML Sample" w:semiHidden="1" w:unhideWhenUsed="1"/>
     <w:lsdException w:name="HTML Typewriter" w:semiHidden="1" w:unhideWhenUsed="1"/>
     <w:lsdException w:name="HTML Variable" w:semiHidden="1" w:unhideWhenUsed="1"/>
+    <w:lsdException w:name="Normal Table" w:semiHidden="1" w:unhideWhenUsed="1"/>
     <w:lsdException w:name="annotation subject" w:semiHidden="1" w:unhideWhenUsed="1"/>
     <w:lsdException w:name="No List" w:semiHidden="1" w:unhideWhenUsed="1"/>
     <w:lsdException w:name="Outline List 1" w:semiHidden="1" w:unhideWhenUsed="1"/>
@@ -558,8 +559,10 @@
     <w:lsdException w:name="Table Elegant" w:semiHidden="1" w:unhideWhenUsed="1"/>
     <w:lsdException w:name="Table Professional" w:semiHidden="1" w:unhideWhenUsed="1"/>
     <w:lsdException w:name="Table Subtle 1" w:semiHidden="1" w:unhideWhenUsed="1"/>
+    <w:lsdException w:name="Table Subtle 2" w:semiHidden="1" w:unhideWhenUsed="1"/>
     <w:lsdException w:name="Table Web 1" w:semiHidden="1" w:unhideWhenUsed="1"/>
     <w:lsdException w:name="Table Web 2" w:semiHidden="1" w:unhideWhenUsed="1"/>
+    <w:lsdException w:name="Table Web 3" w:semiHidden="1" w:unhideWhenUsed="1"/>
     <w:lsdException w:name="Balloon Text" w:semiHidden="1" w:unhideWhenUsed="1"/>
     <w:lsdException w:name="Table Grid" w:uiPriority="39"/>
     <w:lsdException w:name="Table Theme" w:semiHidden="1" w:unhideWhenUsed="1"/>

</xml_diff>